<commit_message>
translations for reports finished as well
</commit_message>
<xml_diff>
--- a/TopItems.docx
+++ b/TopItems.docx
@@ -13,57 +13,58 @@
         <w:gridCol w:w="4814"/>
       </w:tblGrid>
       <w:tr>
-        <w:tc>
-          <w:tcPr>
-            <w:tcW w:w="4814" w:type="dxa"/>
-          </w:tcPr>
-          <w:p>
-            <w:proofErr w:type="spellStart"/>
-            <w:r>
-              <w:t>Item</w:t>
-            </w:r>
-            <w:proofErr w:type="spellEnd"/>
-            <w:r>
-              <w:t xml:space="preserve"> </w:t>
-            </w:r>
-            <w:proofErr w:type="spellStart"/>
-            <w:r>
-              <w:t>Name</w:t>
-            </w:r>
-            <w:proofErr w:type="spellEnd"/>
-          </w:p>
-        </w:tc>
-        <w:tc>
-          <w:tcPr>
-            <w:tcW w:w="4814" w:type="dxa"/>
-          </w:tcPr>
-          <w:p>
-            <w:r>
-              <w:t xml:space="preserve">Total </w:t>
-            </w:r>
-            <w:proofErr w:type="spellStart"/>
-            <w:r>
-              <w:t>value</w:t>
-            </w:r>
-            <w:proofErr w:type="spellEnd"/>
-            <w:r>
-              <w:t xml:space="preserve"> of </w:t>
-            </w:r>
-            <w:proofErr w:type="spellStart"/>
-            <w:r>
-              <w:t>sold</w:t>
-            </w:r>
-            <w:proofErr w:type="spellEnd"/>
-            <w:r>
-              <w:t xml:space="preserve"> </w:t>
-            </w:r>
-            <w:proofErr w:type="spellStart"/>
-            <w:r>
-              <w:t>items</w:t>
-            </w:r>
-            <w:proofErr w:type="spellEnd"/>
-          </w:p>
-        </w:tc>
+        <w:sdt>
+          <w:sdtPr>
+            <w:id w:val="-1342767028"/>
+            <w:placeholder>
+              <w:docPart w:val="DefaultPlaceholder_-1854013440"/>
+            </w:placeholder>
+            <w:dataBinding w:prefixMappings="xmlns:ns0='urn:microsoft-dynamics-nav/reports/Top Webshop Items/50131/'" w:xpath="/ns0:NavWordReportXmlPart[1]/ns0:Item[1]/ns0:DescriptionLabel[1]" w:storeItemID="{B33BF93F-266A-46F8-B3B3-AA3AA4F84BA1}"/>
+            <w:text/>
+            <w:alias w:val="#Nav: /Item/DescriptionLabel"/>
+            <w:tag w:val="#Nav: Top Webshop Items/50131"/>
+          </w:sdtPr>
+          <w:sdtContent>
+            <w:tc>
+              <w:tcPr>
+                <w:tcW w:w="4814" w:type="dxa"/>
+              </w:tcPr>
+              <w:p>
+                <w:proofErr w:type="spellStart"/>
+                <w:r>
+                  <w:t>DescriptionLabel</w:t>
+                </w:r>
+                <w:proofErr w:type="spellEnd"/>
+              </w:p>
+            </w:tc>
+          </w:sdtContent>
+        </w:sdt>
+        <w:sdt>
+          <w:sdtPr>
+            <w:id w:val="-1214733271"/>
+            <w:placeholder>
+              <w:docPart w:val="DefaultPlaceholder_-1854013440"/>
+            </w:placeholder>
+            <w:dataBinding w:prefixMappings="xmlns:ns0='urn:microsoft-dynamics-nav/reports/Top Webshop Items/50131/'" w:xpath="/ns0:NavWordReportXmlPart[1]/ns0:Item[1]/ns0:ValueSoldLabel[1]" w:storeItemID="{B33BF93F-266A-46F8-B3B3-AA3AA4F84BA1}"/>
+            <w:text/>
+            <w:alias w:val="#Nav: /Item/ValueSoldLabel"/>
+            <w:tag w:val="#Nav: Top Webshop Items/50131"/>
+          </w:sdtPr>
+          <w:sdtContent>
+            <w:tc>
+              <w:tcPr>
+                <w:tcW w:w="4814" w:type="dxa"/>
+              </w:tcPr>
+              <w:p>
+                <w:proofErr w:type="spellStart"/>
+                <w:r>
+                  <w:t>ValueSoldLabel</w:t>
+                </w:r>
+                <w:proofErr w:type="spellEnd"/>
+              </w:p>
+            </w:tc>
+          </w:sdtContent>
+        </w:sdt>
       </w:tr>
       <w:sdt>
         <w:sdtPr>
@@ -722,6 +723,7 @@
     <w:rsidRoot w:val="00CC4F42"/>
     <w:rsid w:val="000A2892"/>
     <w:rsid w:val="003C3F0D"/>
+    <w:rsid w:val="008D31DB"/>
     <w:rsid w:val="008E60C7"/>
     <w:rsid w:val="008F6677"/>
     <w:rsid w:val="00CC4F42"/>
@@ -1494,7 +1496,11 @@
  
          < D e s c r i p t i o n > D e s c r i p t i o n < / D e s c r i p t i o n >   
+         < D e s c r i p t i o n L a b e l > D e s c r i p t i o n L a b e l < / D e s c r i p t i o n L a b e l > + 
          < V a l u e S o l d > V a l u e S o l d < / V a l u e S o l d > + 
+         < V a l u e S o l d L a b e l > V a l u e S o l d L a b e l < / V a l u e S o l d L a b e l >   
      < / I t e m >   

</xml_diff>